<commit_message>
added TPA2017 to circuit diagram and made necessary net changes
</commit_message>
<xml_diff>
--- a/Notes/MCU - SAMD21G18/SAMD21 Notes.docx
+++ b/Notes/MCU - SAMD21G18/SAMD21 Notes.docx
@@ -24,11 +24,9 @@
       <w:r>
         <w:t xml:space="preserve">Only get the GPIO’s used on the </w:t>
       </w:r>
-      <w:proofErr w:type="gramStart"/>
       <w:r>
         <w:t>Metro</w:t>
       </w:r>
-      <w:proofErr w:type="gramEnd"/>
     </w:p>
     <w:p>
       <w:pPr>
@@ -66,13 +64,8 @@
         </w:numPr>
       </w:pPr>
       <w:r>
-        <w:t xml:space="preserve">Want to keep as much as same for debug </w:t>
-      </w:r>
-      <w:proofErr w:type="gramStart"/>
-      <w:r>
-        <w:t>purposes</w:t>
-      </w:r>
-      <w:proofErr w:type="gramEnd"/>
+        <w:t>Want to keep as much as same for debug purposes</w:t>
+      </w:r>
     </w:p>
     <w:p>
       <w:pPr>
@@ -83,13 +76,8 @@
         </w:numPr>
       </w:pPr>
       <w:r>
-        <w:t xml:space="preserve">CAN use internal pull ups &amp; should be available for pull </w:t>
-      </w:r>
-      <w:proofErr w:type="gramStart"/>
-      <w:r>
-        <w:t>downs</w:t>
-      </w:r>
-      <w:proofErr w:type="gramEnd"/>
+        <w:t>CAN use internal pull ups &amp; should be available for pull downs</w:t>
+      </w:r>
     </w:p>
     <w:p>
       <w:pPr>
@@ -100,13 +88,8 @@
         </w:numPr>
       </w:pPr>
       <w:r>
-        <w:t xml:space="preserve">Can source 7 </w:t>
-      </w:r>
-      <w:proofErr w:type="gramStart"/>
-      <w:r>
-        <w:t>mA</w:t>
-      </w:r>
-      <w:proofErr w:type="gramEnd"/>
+        <w:t>Can source 7 mA</w:t>
+      </w:r>
     </w:p>
     <w:p/>
     <w:p>
@@ -135,21 +118,8 @@
         </w:numPr>
       </w:pPr>
       <w:r>
-        <w:t xml:space="preserve">1 </w:t>
-      </w:r>
-      <w:proofErr w:type="spellStart"/>
-      <w:r>
-        <w:t>uF</w:t>
-      </w:r>
-      <w:proofErr w:type="spellEnd"/>
-      <w:r>
-        <w:t xml:space="preserve"> Cap at </w:t>
-      </w:r>
-      <w:proofErr w:type="spellStart"/>
-      <w:r>
-        <w:t>VddCore</w:t>
-      </w:r>
-      <w:proofErr w:type="spellEnd"/>
+        <w:t>1 uF Cap at VddCore</w:t>
+      </w:r>
     </w:p>
     <w:p>
       <w:pPr>
@@ -163,15 +133,7 @@
         <w:t>0.</w:t>
       </w:r>
       <w:r>
-        <w:t xml:space="preserve">1 </w:t>
-      </w:r>
-      <w:proofErr w:type="spellStart"/>
-      <w:r>
-        <w:t>uF</w:t>
-      </w:r>
-      <w:proofErr w:type="spellEnd"/>
-      <w:r>
-        <w:t xml:space="preserve"> for VDD</w:t>
+        <w:t>1 uF for VDD</w:t>
       </w:r>
       <w:r>
         <w:t>IO</w:t>
@@ -186,23 +148,7 @@
         </w:numPr>
       </w:pPr>
       <w:r>
-        <w:t xml:space="preserve">1 </w:t>
-      </w:r>
-      <w:proofErr w:type="spellStart"/>
-      <w:r>
-        <w:t>uF</w:t>
-      </w:r>
-      <w:proofErr w:type="spellEnd"/>
-      <w:r>
-        <w:t xml:space="preserve"> and 0.1 </w:t>
-      </w:r>
-      <w:proofErr w:type="spellStart"/>
-      <w:r>
-        <w:t>uF</w:t>
-      </w:r>
-      <w:proofErr w:type="spellEnd"/>
-      <w:r>
-        <w:t xml:space="preserve"> for VDDANA</w:t>
+        <w:t>1 uF and 0.1 uF for VDDANA</w:t>
       </w:r>
     </w:p>
     <w:p>
@@ -214,28 +160,38 @@
         </w:numPr>
       </w:pPr>
       <w:r>
-        <w:t xml:space="preserve">Reset should go to pushbutton w/ 0.1 </w:t>
-      </w:r>
-      <w:proofErr w:type="spellStart"/>
-      <w:r>
-        <w:t>uF</w:t>
-      </w:r>
-      <w:proofErr w:type="spellEnd"/>
-      <w:r>
-        <w:t xml:space="preserve"> cap and </w:t>
-      </w:r>
-      <w:proofErr w:type="gramStart"/>
-      <w:r>
-        <w:t>pull-up</w:t>
-      </w:r>
-      <w:proofErr w:type="gramEnd"/>
-    </w:p>
-    <w:p>
-      <w:pPr>
-        <w:pStyle w:val="ListParagraph"/>
-        <w:ind w:left="1080"/>
-      </w:pPr>
-    </w:p>
+        <w:t>Reset should go to pushbutton w/ 0.1 uF cap and pull-up</w:t>
+      </w:r>
+    </w:p>
+    <w:p>
+      <w:r>
+        <w:t>Pinouts</w:t>
+      </w:r>
+    </w:p>
+    <w:p>
+      <w:r>
+        <w:t>A3 is Volume 1</w:t>
+      </w:r>
+    </w:p>
+    <w:p>
+      <w:r>
+        <w:t>A4 is Volume 2</w:t>
+      </w:r>
+    </w:p>
+    <w:p>
+      <w:r>
+        <w:t>A10 (Digital 8) will be Volume k</w:t>
+      </w:r>
+      <w:r>
+        <w:t>nob 3</w:t>
+      </w:r>
+    </w:p>
+    <w:p>
+      <w:r>
+        <w:t>A11 (Digital 9) will be Volume knob 4</w:t>
+      </w:r>
+    </w:p>
+    <w:p/>
     <w:sectPr>
       <w:pgSz w:w="12240" w:h="15840"/>
       <w:pgMar w:top="1440" w:right="1440" w:bottom="1440" w:left="1440" w:header="720" w:footer="720" w:gutter="0"/>

</xml_diff>

<commit_message>
Software Working Great! Enjoy!
</commit_message>
<xml_diff>
--- a/Notes/MCU - SAMD21G18/SAMD21 Notes.docx
+++ b/Notes/MCU - SAMD21G18/SAMD21 Notes.docx
@@ -1,6 +1,6 @@
 
 <file path=word/document.xml><?xml version="1.0" encoding="utf-8"?>
-<w:document xmlns:wpc="http://schemas.microsoft.com/office/word/2010/wordprocessingCanvas" xmlns:cx="http://schemas.microsoft.com/office/drawing/2014/chartex" xmlns:cx1="http://schemas.microsoft.com/office/drawing/2015/9/8/chartex" xmlns:cx2="http://schemas.microsoft.com/office/drawing/2015/10/21/chartex" xmlns:cx3="http://schemas.microsoft.com/office/drawing/2016/5/9/chartex" xmlns:cx4="http://schemas.microsoft.com/office/drawing/2016/5/10/chartex" xmlns:cx5="http://schemas.microsoft.com/office/drawing/2016/5/11/chartex" xmlns:cx6="http://schemas.microsoft.com/office/drawing/2016/5/12/chartex" xmlns:cx7="http://schemas.microsoft.com/office/drawing/2016/5/13/chartex" xmlns:cx8="http://schemas.microsoft.com/office/drawing/2016/5/14/chartex" xmlns:mc="http://schemas.openxmlformats.org/markup-compatibility/2006" xmlns:aink="http://schemas.microsoft.com/office/drawing/2016/ink" xmlns:am3d="http://schemas.microsoft.com/office/drawing/2017/model3d" xmlns:o="urn:schemas-microsoft-com:office:office" xmlns:r="http://schemas.openxmlformats.org/officeDocument/2006/relationships" xmlns:m="http://schemas.openxmlformats.org/officeDocument/2006/math" xmlns:v="urn:schemas-microsoft-com:vml" xmlns:wp14="http://schemas.microsoft.com/office/word/2010/wordprocessingDrawing" xmlns:wp="http://schemas.openxmlformats.org/drawingml/2006/wordprocessingDrawing" xmlns:w10="urn:schemas-microsoft-com:office:word" xmlns:w="http://schemas.openxmlformats.org/wordprocessingml/2006/main" xmlns:w14="http://schemas.microsoft.com/office/word/2010/wordml" xmlns:w15="http://schemas.microsoft.com/office/word/2012/wordml" xmlns:w16cex="http://schemas.microsoft.com/office/word/2018/wordml/cex" xmlns:w16cid="http://schemas.microsoft.com/office/word/2016/wordml/cid" xmlns:w16="http://schemas.microsoft.com/office/word/2018/wordml" xmlns:w16se="http://schemas.microsoft.com/office/word/2015/wordml/symex" xmlns:wpg="http://schemas.microsoft.com/office/word/2010/wordprocessingGroup" xmlns:wpi="http://schemas.microsoft.com/office/word/2010/wordprocessingInk" xmlns:wne="http://schemas.microsoft.com/office/word/2006/wordml" xmlns:wps="http://schemas.microsoft.com/office/word/2010/wordprocessingShape" mc:Ignorable="w14 w15 w16se w16cid w16 w16cex wp14">
+<w:document xmlns:wpc="http://schemas.microsoft.com/office/word/2010/wordprocessingCanvas" xmlns:cx="http://schemas.microsoft.com/office/drawing/2014/chartex" xmlns:cx1="http://schemas.microsoft.com/office/drawing/2015/9/8/chartex" xmlns:cx2="http://schemas.microsoft.com/office/drawing/2015/10/21/chartex" xmlns:cx3="http://schemas.microsoft.com/office/drawing/2016/5/9/chartex" xmlns:cx4="http://schemas.microsoft.com/office/drawing/2016/5/10/chartex" xmlns:cx5="http://schemas.microsoft.com/office/drawing/2016/5/11/chartex" xmlns:cx6="http://schemas.microsoft.com/office/drawing/2016/5/12/chartex" xmlns:cx7="http://schemas.microsoft.com/office/drawing/2016/5/13/chartex" xmlns:cx8="http://schemas.microsoft.com/office/drawing/2016/5/14/chartex" xmlns:mc="http://schemas.openxmlformats.org/markup-compatibility/2006" xmlns:aink="http://schemas.microsoft.com/office/drawing/2016/ink" xmlns:am3d="http://schemas.microsoft.com/office/drawing/2017/model3d" xmlns:o="urn:schemas-microsoft-com:office:office" xmlns:r="http://schemas.openxmlformats.org/officeDocument/2006/relationships" xmlns:m="http://schemas.openxmlformats.org/officeDocument/2006/math" xmlns:v="urn:schemas-microsoft-com:vml" xmlns:wp14="http://schemas.microsoft.com/office/word/2010/wordprocessingDrawing" xmlns:wp="http://schemas.openxmlformats.org/drawingml/2006/wordprocessingDrawing" xmlns:w10="urn:schemas-microsoft-com:office:word" xmlns:w="http://schemas.openxmlformats.org/wordprocessingml/2006/main" xmlns:w14="http://schemas.microsoft.com/office/word/2010/wordml" xmlns:w15="http://schemas.microsoft.com/office/word/2012/wordml" xmlns:w16cex="http://schemas.microsoft.com/office/word/2018/wordml/cex" xmlns:w16cid="http://schemas.microsoft.com/office/word/2016/wordml/cid" xmlns:w16="http://schemas.microsoft.com/office/word/2018/wordml" xmlns:w16sdtdh="http://schemas.microsoft.com/office/word/2020/wordml/sdtdatahash" xmlns:w16se="http://schemas.microsoft.com/office/word/2015/wordml/symex" xmlns:wpg="http://schemas.microsoft.com/office/word/2010/wordprocessingGroup" xmlns:wpi="http://schemas.microsoft.com/office/word/2010/wordprocessingInk" xmlns:wne="http://schemas.microsoft.com/office/word/2006/wordml" xmlns:wps="http://schemas.microsoft.com/office/word/2010/wordprocessingShape" mc:Ignorable="w14 w15 w16se w16cid w16 w16cex w16sdtdh wp14">
   <w:body>
     <w:p>
       <w:r>
@@ -118,8 +118,21 @@
         </w:numPr>
       </w:pPr>
       <w:r>
-        <w:t>1 uF Cap at VddCore</w:t>
-      </w:r>
+        <w:t xml:space="preserve">1 </w:t>
+      </w:r>
+      <w:proofErr w:type="spellStart"/>
+      <w:r>
+        <w:t>uF</w:t>
+      </w:r>
+      <w:proofErr w:type="spellEnd"/>
+      <w:r>
+        <w:t xml:space="preserve"> Cap at </w:t>
+      </w:r>
+      <w:proofErr w:type="spellStart"/>
+      <w:r>
+        <w:t>VddCore</w:t>
+      </w:r>
+      <w:proofErr w:type="spellEnd"/>
     </w:p>
     <w:p>
       <w:pPr>
@@ -133,7 +146,15 @@
         <w:t>0.</w:t>
       </w:r>
       <w:r>
-        <w:t>1 uF for VDD</w:t>
+        <w:t xml:space="preserve">1 </w:t>
+      </w:r>
+      <w:proofErr w:type="spellStart"/>
+      <w:r>
+        <w:t>uF</w:t>
+      </w:r>
+      <w:proofErr w:type="spellEnd"/>
+      <w:r>
+        <w:t xml:space="preserve"> for VDD</w:t>
       </w:r>
       <w:r>
         <w:t>IO</w:t>
@@ -148,7 +169,23 @@
         </w:numPr>
       </w:pPr>
       <w:r>
-        <w:t>1 uF and 0.1 uF for VDDANA</w:t>
+        <w:t xml:space="preserve">1 </w:t>
+      </w:r>
+      <w:proofErr w:type="spellStart"/>
+      <w:r>
+        <w:t>uF</w:t>
+      </w:r>
+      <w:proofErr w:type="spellEnd"/>
+      <w:r>
+        <w:t xml:space="preserve"> and 0.1 </w:t>
+      </w:r>
+      <w:proofErr w:type="spellStart"/>
+      <w:r>
+        <w:t>uF</w:t>
+      </w:r>
+      <w:proofErr w:type="spellEnd"/>
+      <w:r>
+        <w:t xml:space="preserve"> for VDDANA</w:t>
       </w:r>
     </w:p>
     <w:p>
@@ -160,7 +197,15 @@
         </w:numPr>
       </w:pPr>
       <w:r>
-        <w:t>Reset should go to pushbutton w/ 0.1 uF cap and pull-up</w:t>
+        <w:t xml:space="preserve">Reset should go to pushbutton w/ 0.1 </w:t>
+      </w:r>
+      <w:proofErr w:type="spellStart"/>
+      <w:r>
+        <w:t>uF</w:t>
+      </w:r>
+      <w:proofErr w:type="spellEnd"/>
+      <w:r>
+        <w:t xml:space="preserve"> cap and pull-up</w:t>
       </w:r>
     </w:p>
     <w:p>
@@ -192,6 +237,129 @@
       </w:r>
     </w:p>
     <w:p/>
+    <w:p>
+      <w:pPr>
+        <w:rPr>
+          <w:b/>
+          <w:bCs/>
+        </w:rPr>
+      </w:pPr>
+      <w:r>
+        <w:rPr>
+          <w:b/>
+          <w:bCs/>
+        </w:rPr>
+        <w:t>Programming Notes</w:t>
+      </w:r>
+    </w:p>
+    <w:p>
+      <w:pPr>
+        <w:pStyle w:val="ListParagraph"/>
+        <w:numPr>
+          <w:ilvl w:val="0"/>
+          <w:numId w:val="1"/>
+        </w:numPr>
+      </w:pPr>
+      <w:r>
+        <w:t>Had issues with the crystal</w:t>
+      </w:r>
+    </w:p>
+    <w:p>
+      <w:pPr>
+        <w:pStyle w:val="ListParagraph"/>
+        <w:numPr>
+          <w:ilvl w:val="0"/>
+          <w:numId w:val="1"/>
+        </w:numPr>
+      </w:pPr>
+      <w:r>
+        <w:t xml:space="preserve">Managed to run </w:t>
+      </w:r>
+      <w:proofErr w:type="spellStart"/>
+      <w:r>
+        <w:t>crystalless</w:t>
+      </w:r>
+      <w:proofErr w:type="spellEnd"/>
+    </w:p>
+    <w:p>
+      <w:pPr>
+        <w:pStyle w:val="ListParagraph"/>
+        <w:numPr>
+          <w:ilvl w:val="1"/>
+          <w:numId w:val="1"/>
+        </w:numPr>
+      </w:pPr>
+      <w:r>
+        <w:t>(not sure if necessary) add #define CRYSTALLESS 1 to the bootloader configuration file in uf2 bootloader</w:t>
+      </w:r>
+    </w:p>
+    <w:p>
+      <w:pPr>
+        <w:pStyle w:val="ListParagraph"/>
+        <w:numPr>
+          <w:ilvl w:val="1"/>
+          <w:numId w:val="1"/>
+        </w:numPr>
+      </w:pPr>
+      <w:r>
+        <w:t>Rebuild and flash bootloader as necessary</w:t>
+      </w:r>
+    </w:p>
+    <w:p>
+      <w:pPr>
+        <w:pStyle w:val="ListParagraph"/>
+        <w:numPr>
+          <w:ilvl w:val="2"/>
+          <w:numId w:val="1"/>
+        </w:numPr>
+      </w:pPr>
+      <w:r>
+        <w:t xml:space="preserve">Might not be necessary because bootloader should run </w:t>
+      </w:r>
+      <w:proofErr w:type="spellStart"/>
+      <w:r>
+        <w:t>cyrstalless</w:t>
+      </w:r>
+      <w:proofErr w:type="spellEnd"/>
+      <w:r>
+        <w:t xml:space="preserve"> anyway</w:t>
+      </w:r>
+    </w:p>
+    <w:p>
+      <w:pPr>
+        <w:pStyle w:val="ListParagraph"/>
+        <w:numPr>
+          <w:ilvl w:val="1"/>
+          <w:numId w:val="1"/>
+        </w:numPr>
+      </w:pPr>
+      <w:r>
+        <w:t xml:space="preserve">Add “-DCRYSTALLESS” to the build flags for metro m0 in the boards.txt file, which is at </w:t>
+      </w:r>
+      <w:r>
+        <w:t>C:\Users\Ahkeel Mohideen\AppData\Local\Arduino15\packages\adafruit\hardware\samd\1.6.6</w:t>
+      </w:r>
+    </w:p>
+    <w:p>
+      <w:pPr>
+        <w:pStyle w:val="ListParagraph"/>
+        <w:numPr>
+          <w:ilvl w:val="2"/>
+          <w:numId w:val="1"/>
+        </w:numPr>
+      </w:pPr>
+      <w:r>
+        <w:t xml:space="preserve">This tells compiler to compile sketch as </w:t>
+      </w:r>
+      <w:proofErr w:type="spellStart"/>
+      <w:r>
+        <w:t>crystalless</w:t>
+      </w:r>
+      <w:proofErr w:type="spellEnd"/>
+      <w:r>
+        <w:t xml:space="preserve"> otherwise it will hang as it waits for crystal</w:t>
+      </w:r>
+    </w:p>
     <w:sectPr>
       <w:pgSz w:w="12240" w:h="15840"/>
       <w:pgMar w:top="1440" w:right="1440" w:bottom="1440" w:left="1440" w:header="720" w:footer="720" w:gutter="0"/>
@@ -203,7 +371,7 @@
 </file>
 
 <file path=word/numbering.xml><?xml version="1.0" encoding="utf-8"?>
-<w:numbering xmlns:wpc="http://schemas.microsoft.com/office/word/2010/wordprocessingCanvas" xmlns:cx="http://schemas.microsoft.com/office/drawing/2014/chartex" xmlns:cx1="http://schemas.microsoft.com/office/drawing/2015/9/8/chartex" xmlns:cx2="http://schemas.microsoft.com/office/drawing/2015/10/21/chartex" xmlns:cx3="http://schemas.microsoft.com/office/drawing/2016/5/9/chartex" xmlns:cx4="http://schemas.microsoft.com/office/drawing/2016/5/10/chartex" xmlns:cx5="http://schemas.microsoft.com/office/drawing/2016/5/11/chartex" xmlns:cx6="http://schemas.microsoft.com/office/drawing/2016/5/12/chartex" xmlns:cx7="http://schemas.microsoft.com/office/drawing/2016/5/13/chartex" xmlns:cx8="http://schemas.microsoft.com/office/drawing/2016/5/14/chartex" xmlns:mc="http://schemas.openxmlformats.org/markup-compatibility/2006" xmlns:aink="http://schemas.microsoft.com/office/drawing/2016/ink" xmlns:am3d="http://schemas.microsoft.com/office/drawing/2017/model3d" xmlns:o="urn:schemas-microsoft-com:office:office" xmlns:r="http://schemas.openxmlformats.org/officeDocument/2006/relationships" xmlns:m="http://schemas.openxmlformats.org/officeDocument/2006/math" xmlns:v="urn:schemas-microsoft-com:vml" xmlns:wp14="http://schemas.microsoft.com/office/word/2010/wordprocessingDrawing" xmlns:wp="http://schemas.openxmlformats.org/drawingml/2006/wordprocessingDrawing" xmlns:w10="urn:schemas-microsoft-com:office:word" xmlns:w="http://schemas.openxmlformats.org/wordprocessingml/2006/main" xmlns:w14="http://schemas.microsoft.com/office/word/2010/wordml" xmlns:w15="http://schemas.microsoft.com/office/word/2012/wordml" xmlns:w16cex="http://schemas.microsoft.com/office/word/2018/wordml/cex" xmlns:w16cid="http://schemas.microsoft.com/office/word/2016/wordml/cid" xmlns:w16="http://schemas.microsoft.com/office/word/2018/wordml" xmlns:w16se="http://schemas.microsoft.com/office/word/2015/wordml/symex" xmlns:wpg="http://schemas.microsoft.com/office/word/2010/wordprocessingGroup" xmlns:wpi="http://schemas.microsoft.com/office/word/2010/wordprocessingInk" xmlns:wne="http://schemas.microsoft.com/office/word/2006/wordml" xmlns:wps="http://schemas.microsoft.com/office/word/2010/wordprocessingShape" mc:Ignorable="w14 w15 w16se w16cid w16 w16cex wp14">
+<w:numbering xmlns:wpc="http://schemas.microsoft.com/office/word/2010/wordprocessingCanvas" xmlns:cx="http://schemas.microsoft.com/office/drawing/2014/chartex" xmlns:cx1="http://schemas.microsoft.com/office/drawing/2015/9/8/chartex" xmlns:cx2="http://schemas.microsoft.com/office/drawing/2015/10/21/chartex" xmlns:cx3="http://schemas.microsoft.com/office/drawing/2016/5/9/chartex" xmlns:cx4="http://schemas.microsoft.com/office/drawing/2016/5/10/chartex" xmlns:cx5="http://schemas.microsoft.com/office/drawing/2016/5/11/chartex" xmlns:cx6="http://schemas.microsoft.com/office/drawing/2016/5/12/chartex" xmlns:cx7="http://schemas.microsoft.com/office/drawing/2016/5/13/chartex" xmlns:cx8="http://schemas.microsoft.com/office/drawing/2016/5/14/chartex" xmlns:mc="http://schemas.openxmlformats.org/markup-compatibility/2006" xmlns:aink="http://schemas.microsoft.com/office/drawing/2016/ink" xmlns:am3d="http://schemas.microsoft.com/office/drawing/2017/model3d" xmlns:o="urn:schemas-microsoft-com:office:office" xmlns:r="http://schemas.openxmlformats.org/officeDocument/2006/relationships" xmlns:m="http://schemas.openxmlformats.org/officeDocument/2006/math" xmlns:v="urn:schemas-microsoft-com:vml" xmlns:wp14="http://schemas.microsoft.com/office/word/2010/wordprocessingDrawing" xmlns:wp="http://schemas.openxmlformats.org/drawingml/2006/wordprocessingDrawing" xmlns:w10="urn:schemas-microsoft-com:office:word" xmlns:w="http://schemas.openxmlformats.org/wordprocessingml/2006/main" xmlns:w14="http://schemas.microsoft.com/office/word/2010/wordml" xmlns:w15="http://schemas.microsoft.com/office/word/2012/wordml" xmlns:w16cex="http://schemas.microsoft.com/office/word/2018/wordml/cex" xmlns:w16cid="http://schemas.microsoft.com/office/word/2016/wordml/cid" xmlns:w16="http://schemas.microsoft.com/office/word/2018/wordml" xmlns:w16sdtdh="http://schemas.microsoft.com/office/word/2020/wordml/sdtdatahash" xmlns:w16se="http://schemas.microsoft.com/office/word/2015/wordml/symex" xmlns:wpg="http://schemas.microsoft.com/office/word/2010/wordprocessingGroup" xmlns:wpi="http://schemas.microsoft.com/office/word/2010/wordprocessingInk" xmlns:wne="http://schemas.microsoft.com/office/word/2006/wordml" xmlns:wps="http://schemas.microsoft.com/office/word/2010/wordprocessingShape" mc:Ignorable="w14 w15 w16se w16cid w16 w16cex w16sdtdh wp14">
   <w:abstractNum w:abstractNumId="0" w15:restartNumberingAfterBreak="0">
     <w:nsid w:val="19312B7A"/>
     <w:multiLevelType w:val="hybridMultilevel"/>
@@ -219,7 +387,7 @@
         <w:rFonts w:ascii="Calibri" w:eastAsiaTheme="minorHAnsi" w:hAnsi="Calibri" w:cs="Calibri" w:hint="default"/>
       </w:rPr>
     </w:lvl>
-    <w:lvl w:ilvl="1" w:tplc="04090003" w:tentative="1">
+    <w:lvl w:ilvl="1" w:tplc="04090003">
       <w:start w:val="1"/>
       <w:numFmt w:val="bullet"/>
       <w:lvlText w:val="o"/>
@@ -231,7 +399,7 @@
         <w:rFonts w:ascii="Courier New" w:hAnsi="Courier New" w:cs="Courier New" w:hint="default"/>
       </w:rPr>
     </w:lvl>
-    <w:lvl w:ilvl="2" w:tplc="04090005" w:tentative="1">
+    <w:lvl w:ilvl="2" w:tplc="04090005">
       <w:start w:val="1"/>
       <w:numFmt w:val="bullet"/>
       <w:lvlText w:val=""/>
@@ -323,7 +491,7 @@
 </file>
 
 <file path=word/styles.xml><?xml version="1.0" encoding="utf-8"?>
-<w:styles xmlns:mc="http://schemas.openxmlformats.org/markup-compatibility/2006" xmlns:r="http://schemas.openxmlformats.org/officeDocument/2006/relationships" xmlns:w="http://schemas.openxmlformats.org/wordprocessingml/2006/main" xmlns:w14="http://schemas.microsoft.com/office/word/2010/wordml" xmlns:w15="http://schemas.microsoft.com/office/word/2012/wordml" xmlns:w16cex="http://schemas.microsoft.com/office/word/2018/wordml/cex" xmlns:w16cid="http://schemas.microsoft.com/office/word/2016/wordml/cid" xmlns:w16="http://schemas.microsoft.com/office/word/2018/wordml" xmlns:w16se="http://schemas.microsoft.com/office/word/2015/wordml/symex" mc:Ignorable="w14 w15 w16se w16cid w16 w16cex">
+<w:styles xmlns:mc="http://schemas.openxmlformats.org/markup-compatibility/2006" xmlns:r="http://schemas.openxmlformats.org/officeDocument/2006/relationships" xmlns:w="http://schemas.openxmlformats.org/wordprocessingml/2006/main" xmlns:w14="http://schemas.microsoft.com/office/word/2010/wordml" xmlns:w15="http://schemas.microsoft.com/office/word/2012/wordml" xmlns:w16cex="http://schemas.microsoft.com/office/word/2018/wordml/cex" xmlns:w16cid="http://schemas.microsoft.com/office/word/2016/wordml/cid" xmlns:w16="http://schemas.microsoft.com/office/word/2018/wordml" xmlns:w16sdtdh="http://schemas.microsoft.com/office/word/2020/wordml/sdtdatahash" xmlns:w16se="http://schemas.microsoft.com/office/word/2015/wordml/symex" mc:Ignorable="w14 w15 w16se w16cid w16 w16cex w16sdtdh">
   <w:docDefaults>
     <w:rPrDefault>
       <w:rPr>

</xml_diff>